<commit_message>
add program2 restructure folder
</commit_message>
<xml_diff>
--- a/capstone/program.docx
+++ b/capstone/program.docx
@@ -2,7 +2,7 @@
 <file path=word/document.xml><?xml version="1.0" encoding="utf-8"?>
 <w:document xmlns:w="http://schemas.openxmlformats.org/wordprocessingml/2006/main" xmlns:m="http://schemas.openxmlformats.org/officeDocument/2006/math" xmlns:r="http://schemas.openxmlformats.org/officeDocument/2006/relationships" xmlns:o="urn:schemas-microsoft-com:office:office" xmlns:v="urn:schemas-microsoft-com:vml" xmlns:w10="urn:schemas-microsoft-com:office:word" xmlns:a="http://schemas.openxmlformats.org/drawingml/2006/main" xmlns:pic="http://schemas.openxmlformats.org/drawingml/2006/picture" xmlns:wp="http://schemas.openxmlformats.org/drawingml/2006/wordprocessingDrawing">
   <w:body>
-    <w:bookmarkStart w:id="26" w:name="新能源车最优能效的纵向运动决策"/>
+    <w:bookmarkStart w:id="27" w:name="新能源车最优能效的纵向运动决策"/>
     <w:p>
       <w:pPr>
         <w:pStyle w:val="Heading1"/>
@@ -29,7 +29,7 @@
       </w:r>
     </w:p>
     <w:bookmarkEnd w:id="20"/>
-    <w:bookmarkStart w:id="23" w:name="背景"/>
+    <w:bookmarkStart w:id="24" w:name="背景"/>
     <w:p>
       <w:pPr>
         <w:pStyle w:val="Heading2"/>
@@ -82,7 +82,7 @@
         <w:t xml:space="preserve">随着深度学习,特别是深度强化学习的发展, 利用大数据进行无模型控制或者基于大数据模型的动态控制成为重要的研究方向.</w:t>
       </w:r>
     </w:p>
-    <w:bookmarkStart w:id="22" w:name="目标"/>
+    <w:bookmarkStart w:id="21" w:name="目标"/>
     <w:p>
       <w:pPr>
         <w:pStyle w:val="Heading3"/>
@@ -97,6 +97,16 @@
       </w:pPr>
       <w:r>
         <w:t xml:space="preserve">本项目的目标是把车辆的纵向运动控制看成马尔科夫决策过程(MDP),考察深度强化学习方法在能效最优目标下的最优纵向运动决策.</w:t>
+      </w:r>
+    </w:p>
+    <w:bookmarkEnd w:id="21"/>
+    <w:bookmarkStart w:id="23" w:name="内容"/>
+    <w:p>
+      <w:pPr>
+        <w:pStyle w:val="Heading3"/>
+      </w:pPr>
+      <w:r>
+        <w:t xml:space="preserve">内容</w:t>
       </w:r>
     </w:p>
     <w:p>
@@ -287,7 +297,7 @@
                     </pic:cNvPicPr>
                   </pic:nvPicPr>
                   <pic:blipFill>
-                    <a:blip r:embed="rId21"/>
+                    <a:blip r:embed="rId22"/>
                     <a:stretch>
                       <a:fillRect/>
                     </a:stretch>
@@ -314,9 +324,9 @@
         </w:drawing>
       </w:r>
     </w:p>
-    <w:bookmarkEnd w:id="22"/>
     <w:bookmarkEnd w:id="23"/>
-    <w:bookmarkStart w:id="24" w:name="方法"/>
+    <w:bookmarkEnd w:id="24"/>
+    <w:bookmarkStart w:id="25" w:name="方法"/>
     <w:p>
       <w:pPr>
         <w:pStyle w:val="Heading2"/>
@@ -334,6 +344,18 @@
         <w:pStyle w:val="Compact"/>
       </w:pPr>
       <w:r>
+        <w:t xml:space="preserve">车辆横纵向控制</w:t>
+      </w:r>
+    </w:p>
+    <w:p>
+      <w:pPr>
+        <w:numPr>
+          <w:ilvl w:val="0"/>
+          <w:numId w:val="1007"/>
+        </w:numPr>
+        <w:pStyle w:val="Compact"/>
+      </w:pPr>
+      <w:r>
         <w:t xml:space="preserve">系统辨识(车辆运动参数识别)</w:t>
       </w:r>
     </w:p>
@@ -397,8 +419,8 @@
         <w:t xml:space="preserve">迁移学习: sim2real</w:t>
       </w:r>
     </w:p>
-    <w:bookmarkEnd w:id="24"/>
-    <w:bookmarkStart w:id="25" w:name="平台"/>
+    <w:bookmarkEnd w:id="25"/>
+    <w:bookmarkStart w:id="26" w:name="平台"/>
     <w:p>
       <w:pPr>
         <w:pStyle w:val="Heading2"/>
@@ -431,8 +453,8 @@
         <w:t xml:space="preserve">道路实验</w:t>
       </w:r>
     </w:p>
-    <w:bookmarkEnd w:id="25"/>
     <w:bookmarkEnd w:id="26"/>
+    <w:bookmarkEnd w:id="27"/>
     <w:sectPr/>
   </w:body>
 </w:document>

</xml_diff>